<commit_message>
900 dpi png images, separation of captions, supplementary info and main document.
</commit_message>
<xml_diff>
--- a/doc/Figure7FactorsTable.docx
+++ b/doc/Figure7FactorsTable.docx
@@ -1326,6 +1326,48 @@
         </w:tc>
       </w:tr>
     </w:tbl>
+    <w:p/>
+    <w:p>
+      <w:pPr>
+        <w:spacing w:line="480" w:lineRule="auto"/>
+        <w:rPr>
+          <w:rFonts w:cs="Times New Roman"/>
+          <w:i/>
+          <w:szCs w:val="24"/>
+        </w:rPr>
+      </w:pPr>
+      <w:r>
+        <w:rPr>
+          <w:rFonts w:cs="Times New Roman"/>
+          <w:b/>
+          <w:szCs w:val="24"/>
+        </w:rPr>
+        <w:t>Figure 7.</w:t>
+      </w:r>
+      <w:r>
+        <w:rPr>
+          <w:rFonts w:cs="Times New Roman"/>
+          <w:szCs w:val="24"/>
+        </w:rPr>
+        <w:t xml:space="preserve"> </w:t>
+      </w:r>
+      <w:r>
+        <w:rPr>
+          <w:rFonts w:cs="Times New Roman"/>
+          <w:b/>
+          <w:szCs w:val="24"/>
+        </w:rPr>
+        <w:t>Design factors affecting hydrologic performance.</w:t>
+      </w:r>
+      <w:r>
+        <w:rPr>
+          <w:rFonts w:cs="Times New Roman"/>
+          <w:i/>
+          <w:szCs w:val="24"/>
+        </w:rPr>
+        <w:t xml:space="preserve"> Design factors that primarily drive a tradeoff between two water budget variables while remaining isometric in proportion to the third variable (holding all other design variables constant). Arrows represent visual direction of influence when data is plotted on a water budget triangle.</w:t>
+      </w:r>
+    </w:p>
     <w:p>
       <w:bookmarkStart w:id="0" w:name="_GoBack"/>
       <w:bookmarkEnd w:id="0"/>

</xml_diff>